<commit_message>
Finishing touches to HW2 word doc
</commit_message>
<xml_diff>
--- a/pyProjects/CS422_ML/Ast_2/KNN_Results.docx
+++ b/pyProjects/CS422_ML/Ast_2/KNN_Results.docx
@@ -2,6 +2,29 @@
 <file path=word/document.xml><?xml version="1.0" encoding="utf-8"?>
 <w:document xmlns:wpc="http://schemas.microsoft.com/office/word/2010/wordprocessingCanvas" xmlns:mo="http://schemas.microsoft.com/office/mac/office/2008/main" xmlns:mc="http://schemas.openxmlformats.org/markup-compatibility/2006" xmlns:mv="urn:schemas-microsoft-com:mac:vml" xmlns:o="urn:schemas-microsoft-com:office:office" xmlns:r="http://schemas.openxmlformats.org/officeDocument/2006/relationships" xmlns:m="http://schemas.openxmlformats.org/officeDocument/2006/math" xmlns:v="urn:schemas-microsoft-com:vml" xmlns:wp14="http://schemas.microsoft.com/office/word/2010/wordprocessingDrawing" xmlns:wp="http://schemas.openxmlformats.org/drawingml/2006/wordprocessingDrawing" xmlns:w10="urn:schemas-microsoft-com:office:word" xmlns:w="http://schemas.openxmlformats.org/wordprocessingml/2006/main" xmlns:w14="http://schemas.microsoft.com/office/word/2010/wordml" xmlns:wpg="http://schemas.microsoft.com/office/word/2010/wordprocessingGroup" xmlns:wpi="http://schemas.microsoft.com/office/word/2010/wordprocessingInk" xmlns:wne="http://schemas.microsoft.com/office/word/2006/wordml" xmlns:wps="http://schemas.microsoft.com/office/word/2010/wordprocessingShape" mc:Ignorable="w14 wp14">
   <w:body>
+    <w:p>
+      <w:r>
+        <w:t>Brandon Timok</w:t>
+      </w:r>
+    </w:p>
+    <w:p>
+      <w:r>
+        <w:t>CS422 Machine Learning</w:t>
+      </w:r>
+    </w:p>
+    <w:p>
+      <w:r>
+        <w:t>Junggab Son</w:t>
+      </w:r>
+    </w:p>
+    <w:p>
+      <w:pPr>
+        <w:pStyle w:val="Title"/>
+      </w:pPr>
+      <w:r>
+        <w:t>Homework 2</w:t>
+      </w:r>
+    </w:p>
     <w:p>
       <w:pPr>
         <w:pStyle w:val="Heading1"/>
@@ -25,18 +48,23 @@
         <w:br/>
         <w:t>It takes two datasets, MNIST_training.csv and MNIST_test.csv, and follows the steps below:</w:t>
         <w:br/>
-        <w:t>1. Load the training and test data.</w:t>
+        <w:t xml:space="preserve">                  </w:t>
         <w:br/>
-        <w:t>2. Calculate distances (Euclidean, Manhattan, or Cosine similarity) between test and training data.</w:t>
+        <w:t>1. Load the training and test data using pandas.</w:t>
         <w:br/>
-        <w:t>3. Find the K-nearest neighbors and decide the majority class.</w:t>
+        <w:t>2. Calculate the Euclidean distance between test and training data using numpy.</w:t>
         <w:br/>
-        <w:t>4. Compare the prediction with the ground truth in the test data.</w:t>
+        <w:t>3. Finds the K-nearest neighbors and decide the majority class using numpy and Counter.</w:t>
         <w:br/>
-        <w:t>5. Compute accuracy by counting correctly and incorrectly classified samples.</w:t>
+        <w:t>4. Compares the prediction with the ground truth in the test data using numpy.</w:t>
         <w:br/>
-        <w:t>6. Repeat the process for different values of K and display the accuracy results.</w:t>
+        <w:t>5. Computes accuracy by counting correctly and incorrectly classified samples using numpy.</w:t>
         <w:br/>
+        <w:t>6. Stores the results in a DataFrame and prints it using pandas.</w:t>
+        <w:br/>
+        <w:t>7. Saves the results in a Word document using the python-docx library.</w:t>
+        <w:br/>
+        <w:t xml:space="preserve">                  </w:t>
         <w:br/>
       </w:r>
     </w:p>
@@ -139,7 +167,7 @@
           </w:tcPr>
           <w:p>
             <w:r>
-              <w:t>0.84</w:t>
+              <w:t>84.0%</w:t>
             </w:r>
           </w:p>
         </w:tc>
@@ -181,7 +209,7 @@
           </w:tcPr>
           <w:p>
             <w:r>
-              <w:t>0.88</w:t>
+              <w:t>88.0%</w:t>
             </w:r>
           </w:p>
         </w:tc>
@@ -223,7 +251,7 @@
           </w:tcPr>
           <w:p>
             <w:r>
-              <w:t>0.86</w:t>
+              <w:t>86.0%</w:t>
             </w:r>
           </w:p>
         </w:tc>
@@ -265,7 +293,7 @@
           </w:tcPr>
           <w:p>
             <w:r>
-              <w:t>0.9</w:t>
+              <w:t>90.0%</w:t>
             </w:r>
           </w:p>
         </w:tc>
@@ -307,7 +335,7 @@
           </w:tcPr>
           <w:p>
             <w:r>
-              <w:t>0.9</w:t>
+              <w:t>90.0%</w:t>
             </w:r>
           </w:p>
         </w:tc>

</xml_diff>

<commit_message>
Added screenshots to word doc
</commit_message>
<xml_diff>
--- a/pyProjects/CS422_ML/Ast_2/KNN_Results.docx
+++ b/pyProjects/CS422_ML/Ast_2/KNN_Results.docx
@@ -341,6 +341,80 @@
         </w:tc>
       </w:tr>
     </w:tbl>
+    <w:p>
+      <w:pPr>
+        <w:pStyle w:val="Heading2"/>
+      </w:pPr>
+      <w:r>
+        <w:t>Screenshots</w:t>
+      </w:r>
+    </w:p>
+    <w:p/>
+    <w:p>
+      <w:r>
+        <w:t>The program output is shown below:</w:t>
+      </w:r>
+    </w:p>
+    <w:p>
+      <w:r>
+        <w:drawing>
+          <wp:inline xmlns:a="http://schemas.openxmlformats.org/drawingml/2006/main" xmlns:pic="http://schemas.openxmlformats.org/drawingml/2006/picture">
+            <wp:extent cx="5372100" cy="1123950"/>
+            <wp:docPr id="1" name="Picture 1"/>
+            <wp:cNvGraphicFramePr>
+              <a:graphicFrameLocks noChangeAspect="1"/>
+            </wp:cNvGraphicFramePr>
+            <a:graphic>
+              <a:graphicData uri="http://schemas.openxmlformats.org/drawingml/2006/picture">
+                <pic:pic>
+                  <pic:nvPicPr>
+                    <pic:cNvPr id="0" name="KNN_Output.png"/>
+                    <pic:cNvPicPr/>
+                  </pic:nvPicPr>
+                  <pic:blipFill>
+                    <a:blip r:embed="rId9"/>
+                    <a:stretch>
+                      <a:fillRect/>
+                    </a:stretch>
+                  </pic:blipFill>
+                  <pic:spPr>
+                    <a:xfrm>
+                      <a:off x="0" y="0"/>
+                      <a:ext cx="5372100" cy="1123950"/>
+                    </a:xfrm>
+                    <a:prstGeom prst="rect"/>
+                  </pic:spPr>
+                </pic:pic>
+              </a:graphicData>
+            </a:graphic>
+          </wp:inline>
+        </w:drawing>
+      </w:r>
+    </w:p>
+    <w:p>
+      <w:pPr>
+        <w:pStyle w:val="Heading2"/>
+      </w:pPr>
+      <w:r>
+        <w:t>What I Learned</w:t>
+      </w:r>
+    </w:p>
+    <w:p>
+      <w:r>
+        <w:br/>
+        <w:t>In this assignment, I learned how to implement the K-nearest neighbors (KNN) algorithm from scratch using Python.</w:t>
+        <w:br/>
+        <w:t>I learned how to calculate the Euclidean distance between test and training data using numpy.</w:t>
+        <w:br/>
+        <w:t>I learned how to find the K-nearest neighbors and decide the majority class using numpy and Counter.</w:t>
+        <w:br/>
+        <w:t>I learned how to compare the prediction with the ground truth in the test data using numpy.</w:t>
+        <w:br/>
+        <w:t>I also learned how to create a Word document using the python-docx library and add tables and images to it.</w:t>
+        <w:br/>
+        <w:br/>
+      </w:r>
+    </w:p>
     <w:sectPr>
       <w:pgSz w:w="12240" w:h="15840"/>
       <w:pgMar w:top="1440" w:right="1800" w:bottom="1440" w:left="1800" w:header="720" w:footer="720" w:gutter="0"/>

</xml_diff>

<commit_message>
Last changes to word doc
</commit_message>
<xml_diff>
--- a/pyProjects/CS422_ML/Ast_2/KNN_Results.docx
+++ b/pyProjects/CS422_ML/Ast_2/KNN_Results.docx
@@ -404,13 +404,13 @@
         <w:br/>
         <w:t>In this assignment, I learned how to implement the K-nearest neighbors (KNN) algorithm from scratch using Python.</w:t>
         <w:br/>
-        <w:t>I learned how to calculate the Euclidean distance between test and training data using numpy.</w:t>
+        <w:t>- Calculating the Euclidean distance between test and training data using numpy.</w:t>
         <w:br/>
-        <w:t>I learned how to find the K-nearest neighbors and decide the majority class using numpy and Counter.</w:t>
+        <w:t>- Finding the K-nearest neighbors and deciding the majority class using numpy and Counter.</w:t>
         <w:br/>
-        <w:t>I learned how to compare the prediction with the ground truth in the test data using numpy.</w:t>
+        <w:t>- Comparing the prediction with the ground truth in the test data using numpy.</w:t>
         <w:br/>
-        <w:t>I also learned how to create a Word document using the python-docx library and add tables and images to it.</w:t>
+        <w:t>- Creating a Word document using the python-docx library and adding tables and images to it.(This was actually pretty cool!)</w:t>
         <w:br/>
         <w:br/>
       </w:r>

</xml_diff>